<commit_message>
Implemented register user story
</commit_message>
<xml_diff>
--- a/Analysis/Tasks.docx
+++ b/Analysis/Tasks.docx
@@ -105,6 +105,119 @@
           <w:szCs w:val="40"/>
         </w:rPr>
         <w:t>REGISTER FORM</w:t>
+      </w:r>
+    </w:p>
+    <w:p>
+      <w:pPr>
+        <w:rPr>
+          <w:sz w:val="40"/>
+          <w:szCs w:val="40"/>
+        </w:rPr>
+      </w:pPr>
+    </w:p>
+    <w:p>
+      <w:pPr>
+        <w:rPr>
+          <w:sz w:val="40"/>
+          <w:szCs w:val="40"/>
+        </w:rPr>
+      </w:pPr>
+      <w:r>
+        <w:rPr>
+          <w:sz w:val="40"/>
+          <w:szCs w:val="40"/>
+        </w:rPr>
+        <w:t>LOGIN:</w:t>
+      </w:r>
+    </w:p>
+    <w:p>
+      <w:pPr>
+        <w:rPr>
+          <w:sz w:val="40"/>
+          <w:szCs w:val="40"/>
+        </w:rPr>
+      </w:pPr>
+      <w:r>
+        <w:rPr>
+          <w:sz w:val="40"/>
+          <w:szCs w:val="40"/>
+        </w:rPr>
+        <w:t>DATABSE: USER TABLE</w:t>
+      </w:r>
+    </w:p>
+    <w:p>
+      <w:pPr>
+        <w:rPr>
+          <w:sz w:val="40"/>
+          <w:szCs w:val="40"/>
+        </w:rPr>
+      </w:pPr>
+      <w:r>
+        <w:rPr>
+          <w:sz w:val="40"/>
+          <w:szCs w:val="40"/>
+        </w:rPr>
+        <w:t>API: LOGIN</w:t>
+      </w:r>
+    </w:p>
+    <w:p>
+      <w:pPr>
+        <w:rPr>
+          <w:sz w:val="40"/>
+          <w:szCs w:val="40"/>
+        </w:rPr>
+      </w:pPr>
+      <w:r>
+        <w:rPr>
+          <w:sz w:val="40"/>
+          <w:szCs w:val="40"/>
+        </w:rPr>
+        <w:t>API: LOGIN TEST</w:t>
+      </w:r>
+    </w:p>
+    <w:p>
+      <w:pPr>
+        <w:rPr>
+          <w:sz w:val="40"/>
+          <w:szCs w:val="40"/>
+        </w:rPr>
+      </w:pPr>
+      <w:r>
+        <w:rPr>
+          <w:sz w:val="40"/>
+          <w:szCs w:val="40"/>
+        </w:rPr>
+        <w:t>LOGIN PAGE</w:t>
+      </w:r>
+    </w:p>
+    <w:p>
+      <w:pPr>
+        <w:rPr>
+          <w:sz w:val="40"/>
+          <w:szCs w:val="40"/>
+        </w:rPr>
+      </w:pPr>
+      <w:r>
+        <w:rPr>
+          <w:sz w:val="40"/>
+          <w:szCs w:val="40"/>
+        </w:rPr>
+        <w:t>LOGIN PAGE TESTS</w:t>
+      </w:r>
+    </w:p>
+    <w:p>
+      <w:pPr>
+        <w:rPr>
+          <w:sz w:val="40"/>
+          <w:szCs w:val="40"/>
+        </w:rPr>
+      </w:pPr>
+      <w:r>
+        <w:rPr>
+          <w:sz w:val="40"/>
+          <w:szCs w:val="40"/>
+        </w:rPr>
+        <w:t>LOGIN FORM</w:t>
       </w:r>
     </w:p>
     <w:sectPr>

</xml_diff>